<commit_message>
Sachin Resume Cover letter added
</commit_message>
<xml_diff>
--- a/Cover Latter of Front.docx
+++ b/Cover Latter of Front.docx
@@ -19,17 +19,19 @@
           <w:sz w:val="32"/>
           <w:szCs w:val="32"/>
         </w:rPr>
-        <w:t xml:space="preserve">Cover Latter of </w:t>
-      </w:r>
-      <w:r>
+        <w:t>Cover Latter of Front-End Developer</w:t>
+      </w:r>
+    </w:p>
+    <w:p>
+      <w:pPr>
+        <w:jc w:val="center"/>
         <w:rPr>
           <w:b/>
           <w:bCs/>
           <w:sz w:val="32"/>
           <w:szCs w:val="32"/>
         </w:rPr>
-        <w:t>Front-End Developer</w:t>
-      </w:r>
+      </w:pPr>
     </w:p>
     <w:p>
       <w:pPr>
@@ -44,17 +46,6 @@
     </w:p>
     <w:p>
       <w:pPr>
-        <w:jc w:val="center"/>
-        <w:rPr>
-          <w:b/>
-          <w:bCs/>
-          <w:sz w:val="32"/>
-          <w:szCs w:val="32"/>
-        </w:rPr>
-      </w:pPr>
-    </w:p>
-    <w:p>
-      <w:pPr>
         <w:rPr>
           <w:b/>
           <w:bCs/>
@@ -123,10 +114,7 @@
         <w:spacing w:after="0"/>
       </w:pPr>
       <w:r>
-        <w:t>9916183187</w:t>
-      </w:r>
-      <w:r>
-        <w:t>, 9113852294</w:t>
+        <w:t>9916183187, 9113852294</w:t>
       </w:r>
     </w:p>
     <w:p/>
@@ -172,19 +160,7 @@
     </w:p>
     <w:p>
       <w:r>
-        <w:t xml:space="preserve">I am writing in application for the front-end developer position at [company name] as advertised in Naukri Portal. My Experience in the field of Frontend programming and User </w:t>
-      </w:r>
-      <w:r>
-        <w:t>Experience</w:t>
-      </w:r>
-      <w:r>
-        <w:t xml:space="preserve">, along with my ability to Angular, </w:t>
-      </w:r>
-      <w:r>
-        <w:t>react</w:t>
-      </w:r>
-      <w:r>
-        <w:t xml:space="preserve"> make me the perfect candidate for the job. I know that I would be a valuable addition to the team at [company name].</w:t>
+        <w:t>I am writing in application for the front-end developer position at [company name] as advertised in Naukri Portal. My Experience in the field of Frontend programming and User Experience, along with my ability to Angular, react make me the perfect candidate for the job. I know that I would be a valuable addition to the team at [company name].</w:t>
       </w:r>
     </w:p>
     <w:p/>
@@ -212,7 +188,7 @@
     </w:p>
     <w:p>
       <w:r>
-        <w:t>if applicable]. Feel free to contact me directly should you require anything further.</w:t>
+        <w:t xml:space="preserve">if applicable]. </w:t>
       </w:r>
     </w:p>
     <w:p/>
@@ -220,6 +196,12 @@
     <w:p>
       <w:r>
         <w:lastRenderedPageBreak/>
+        <w:t>Feel free to contact me directly should you require anything further.</w:t>
+      </w:r>
+      <w:r>
+        <w:t xml:space="preserve"> </w:t>
+      </w:r>
+      <w:r>
         <w:t>Thank you for your time and consideration. I look forward to hearing from you.</w:t>
       </w:r>
     </w:p>

</xml_diff>